<commit_message>
Dodano opis Rysunku nr 4
</commit_message>
<xml_diff>
--- a/Dokumentacja_SM.docx
+++ b/Dokumentacja_SM.docx
@@ -1356,6 +1356,7 @@
           <w:rFonts w:ascii="Times New Roman" w:hAnsi="Times New Roman" w:cs="Times New Roman"/>
           <w:b/>
           <w:bCs/>
+          <w:noProof/>
           <w:sz w:val="24"/>
           <w:szCs w:val="24"/>
         </w:rPr>
@@ -3024,6 +3025,7 @@
           <w:rFonts w:ascii="Times New Roman" w:hAnsi="Times New Roman" w:cs="Times New Roman"/>
           <w:b/>
           <w:bCs/>
+          <w:noProof/>
           <w:sz w:val="24"/>
           <w:szCs w:val="24"/>
         </w:rPr>
@@ -3062,6 +3064,28 @@
             </a:graphic>
           </wp:inline>
         </w:drawing>
+      </w:r>
+    </w:p>
+    <w:p>
+      <w:pPr>
+        <w:jc w:val="center"/>
+        <w:rPr>
+          <w:rFonts w:ascii="Times New Roman" w:hAnsi="Times New Roman" w:cs="Times New Roman"/>
+          <w:b/>
+          <w:bCs/>
+          <w:sz w:val="24"/>
+          <w:szCs w:val="24"/>
+        </w:rPr>
+      </w:pPr>
+      <w:r>
+        <w:rPr>
+          <w:rFonts w:ascii="Times New Roman" w:hAnsi="Times New Roman" w:cs="Times New Roman"/>
+          <w:b/>
+          <w:bCs/>
+          <w:sz w:val="24"/>
+          <w:szCs w:val="24"/>
+        </w:rPr>
+        <w:t>Rys. 4 Schemat blokowy w STM32CubeMonitor</w:t>
       </w:r>
     </w:p>
     <w:p>
@@ -3643,6 +3667,7 @@
           <w:rFonts w:ascii="Times New Roman" w:hAnsi="Times New Roman" w:cs="Times New Roman"/>
           <w:b/>
           <w:bCs/>
+          <w:noProof/>
           <w:sz w:val="24"/>
           <w:szCs w:val="24"/>
         </w:rPr>

</xml_diff>